<commit_message>
Thesis design, initial transmission
</commit_message>
<xml_diff>
--- a/documentation/Thesis Logbook.docx
+++ b/documentation/Thesis Logbook.docx
@@ -94,6 +94,563 @@
           <w:numId w:val="1"/>
         </w:numPr>
       </w:pPr>
+      <w:r>
+        <w:rPr>
+          <w:b/>
+          <w:bCs/>
+        </w:rPr>
+        <w:t xml:space="preserve">Finding Supervisor: </w:t>
+      </w:r>
+      <w:r>
+        <w:t xml:space="preserve">Proposal shared with prof. </w:t>
+      </w:r>
+      <w:proofErr w:type="spellStart"/>
+      <w:r>
+        <w:t>Debraj</w:t>
+      </w:r>
+      <w:proofErr w:type="spellEnd"/>
+      <w:r>
+        <w:t xml:space="preserve"> Roy and request was made for him to join as UVA supervisor</w:t>
+      </w:r>
+      <w:r>
+        <w:t>, one which he accepted</w:t>
+      </w:r>
+      <w:r>
+        <w:t xml:space="preserve"> </w:t>
+      </w:r>
+      <w:r>
+        <w:t>(Oct 9</w:t>
+      </w:r>
+      <w:proofErr w:type="gramStart"/>
+      <w:r>
+        <w:t xml:space="preserve"> 2023</w:t>
+      </w:r>
+      <w:proofErr w:type="gramEnd"/>
+      <w:r>
+        <w:t>)</w:t>
+      </w:r>
+    </w:p>
+    <w:p/>
+    <w:p/>
+    <w:p>
+      <w:pPr>
+        <w:pStyle w:val="Heading2"/>
+      </w:pPr>
+      <w:r>
+        <w:t>Supervisor meetings</w:t>
+      </w:r>
+      <w:r>
+        <w:t>/Interactions</w:t>
+      </w:r>
+      <w:r>
+        <w:t xml:space="preserve"> (UVA)</w:t>
+      </w:r>
+    </w:p>
+    <w:tbl>
+      <w:tblPr>
+        <w:tblStyle w:val="TableGrid"/>
+        <w:tblW w:w="0" w:type="auto"/>
+        <w:tblLook w:val="04A0" w:firstRow="1" w:lastRow="0" w:firstColumn="1" w:lastColumn="0" w:noHBand="0" w:noVBand="1"/>
+      </w:tblPr>
+      <w:tblGrid>
+        <w:gridCol w:w="1375"/>
+        <w:gridCol w:w="1881"/>
+        <w:gridCol w:w="5760"/>
+      </w:tblGrid>
+      <w:tr>
+        <w:tc>
+          <w:tcPr>
+            <w:tcW w:w="1375" w:type="dxa"/>
+          </w:tcPr>
+          <w:p>
+            <w:pPr>
+              <w:rPr>
+                <w:b/>
+                <w:bCs/>
+              </w:rPr>
+            </w:pPr>
+            <w:r>
+              <w:rPr>
+                <w:b/>
+                <w:bCs/>
+              </w:rPr>
+              <w:t>Date</w:t>
+            </w:r>
+          </w:p>
+        </w:tc>
+        <w:tc>
+          <w:tcPr>
+            <w:tcW w:w="1881" w:type="dxa"/>
+          </w:tcPr>
+          <w:p>
+            <w:pPr>
+              <w:rPr>
+                <w:b/>
+                <w:bCs/>
+              </w:rPr>
+            </w:pPr>
+            <w:r>
+              <w:rPr>
+                <w:b/>
+                <w:bCs/>
+              </w:rPr>
+              <w:t>Location</w:t>
+            </w:r>
+          </w:p>
+        </w:tc>
+        <w:tc>
+          <w:tcPr>
+            <w:tcW w:w="5760" w:type="dxa"/>
+          </w:tcPr>
+          <w:p>
+            <w:pPr>
+              <w:rPr>
+                <w:b/>
+                <w:bCs/>
+              </w:rPr>
+            </w:pPr>
+            <w:r>
+              <w:rPr>
+                <w:b/>
+                <w:bCs/>
+              </w:rPr>
+              <w:t>Key Points</w:t>
+            </w:r>
+          </w:p>
+        </w:tc>
+      </w:tr>
+      <w:tr>
+        <w:tc>
+          <w:tcPr>
+            <w:tcW w:w="1375" w:type="dxa"/>
+          </w:tcPr>
+          <w:p>
+            <w:r>
+              <w:t>25/10/2023</w:t>
+            </w:r>
+          </w:p>
+        </w:tc>
+        <w:tc>
+          <w:tcPr>
+            <w:tcW w:w="1881" w:type="dxa"/>
+          </w:tcPr>
+          <w:p>
+            <w:r>
+              <w:t>Lab 42</w:t>
+            </w:r>
+          </w:p>
+        </w:tc>
+        <w:tc>
+          <w:tcPr>
+            <w:tcW w:w="5760" w:type="dxa"/>
+          </w:tcPr>
+          <w:p>
+            <w:pPr>
+              <w:pStyle w:val="ListParagraph"/>
+              <w:numPr>
+                <w:ilvl w:val="0"/>
+                <w:numId w:val="2"/>
+              </w:numPr>
+            </w:pPr>
+            <w:r>
+              <w:t>Discussed initial proposal.</w:t>
+            </w:r>
+          </w:p>
+          <w:p>
+            <w:pPr>
+              <w:pStyle w:val="ListParagraph"/>
+              <w:numPr>
+                <w:ilvl w:val="0"/>
+                <w:numId w:val="2"/>
+              </w:numPr>
+            </w:pPr>
+            <w:r>
+              <w:t>Considered baseline cascade for Kenya.</w:t>
+            </w:r>
+          </w:p>
+          <w:p>
+            <w:pPr>
+              <w:pStyle w:val="ListParagraph"/>
+              <w:numPr>
+                <w:ilvl w:val="0"/>
+                <w:numId w:val="2"/>
+              </w:numPr>
+            </w:pPr>
+            <w:r>
+              <w:t>Key discussion points:</w:t>
+            </w:r>
+          </w:p>
+          <w:p>
+            <w:pPr>
+              <w:pStyle w:val="ListParagraph"/>
+              <w:numPr>
+                <w:ilvl w:val="1"/>
+                <w:numId w:val="2"/>
+              </w:numPr>
+            </w:pPr>
+            <w:r>
+              <w:t>Adding an element of time</w:t>
+            </w:r>
+          </w:p>
+          <w:p>
+            <w:pPr>
+              <w:pStyle w:val="ListParagraph"/>
+              <w:numPr>
+                <w:ilvl w:val="1"/>
+                <w:numId w:val="2"/>
+              </w:numPr>
+            </w:pPr>
+            <w:r>
+              <w:t>Sensitivity analysis</w:t>
+            </w:r>
+          </w:p>
+        </w:tc>
+      </w:tr>
+      <w:tr>
+        <w:tc>
+          <w:tcPr>
+            <w:tcW w:w="1375" w:type="dxa"/>
+          </w:tcPr>
+          <w:p>
+            <w:r>
+              <w:t>11/01/2024</w:t>
+            </w:r>
+          </w:p>
+        </w:tc>
+        <w:tc>
+          <w:tcPr>
+            <w:tcW w:w="1881" w:type="dxa"/>
+          </w:tcPr>
+          <w:p>
+            <w:r>
+              <w:t>Virtual</w:t>
+            </w:r>
+          </w:p>
+        </w:tc>
+        <w:tc>
+          <w:tcPr>
+            <w:tcW w:w="5760" w:type="dxa"/>
+          </w:tcPr>
+          <w:p>
+            <w:pPr>
+              <w:pStyle w:val="ListParagraph"/>
+              <w:numPr>
+                <w:ilvl w:val="0"/>
+                <w:numId w:val="4"/>
+              </w:numPr>
+            </w:pPr>
+            <w:r>
+              <w:t xml:space="preserve">Discussed basic elements of thesis </w:t>
+            </w:r>
+            <w:proofErr w:type="gramStart"/>
+            <w:r>
+              <w:t>design</w:t>
+            </w:r>
+            <w:proofErr w:type="gramEnd"/>
+          </w:p>
+          <w:p>
+            <w:pPr>
+              <w:pStyle w:val="ListParagraph"/>
+              <w:numPr>
+                <w:ilvl w:val="0"/>
+                <w:numId w:val="4"/>
+              </w:numPr>
+            </w:pPr>
+            <w:r>
+              <w:t xml:space="preserve">Considered how best to incorporate elements of time – likely with transmission </w:t>
+            </w:r>
+            <w:proofErr w:type="gramStart"/>
+            <w:r>
+              <w:t>model</w:t>
+            </w:r>
+            <w:proofErr w:type="gramEnd"/>
+          </w:p>
+          <w:p>
+            <w:pPr>
+              <w:pStyle w:val="ListParagraph"/>
+              <w:numPr>
+                <w:ilvl w:val="0"/>
+                <w:numId w:val="4"/>
+              </w:numPr>
+            </w:pPr>
+            <w:r>
+              <w:t xml:space="preserve">Model likely to be a “simplified” version of TB </w:t>
+            </w:r>
+            <w:proofErr w:type="gramStart"/>
+            <w:r>
+              <w:t>transmission</w:t>
+            </w:r>
+            <w:proofErr w:type="gramEnd"/>
+          </w:p>
+          <w:p>
+            <w:pPr>
+              <w:pStyle w:val="ListParagraph"/>
+              <w:numPr>
+                <w:ilvl w:val="0"/>
+                <w:numId w:val="4"/>
+              </w:numPr>
+            </w:pPr>
+            <w:r>
+              <w:t xml:space="preserve">Model to be considered at a macro </w:t>
+            </w:r>
+            <w:proofErr w:type="gramStart"/>
+            <w:r>
+              <w:t>level</w:t>
+            </w:r>
+            <w:proofErr w:type="gramEnd"/>
+          </w:p>
+          <w:p>
+            <w:pPr>
+              <w:pStyle w:val="ListParagraph"/>
+              <w:numPr>
+                <w:ilvl w:val="0"/>
+                <w:numId w:val="4"/>
+              </w:numPr>
+            </w:pPr>
+            <w:r>
+              <w:t>Need to try and consider the impact of misdiagnosis or no diagnosis (also in terms of resources).</w:t>
+            </w:r>
+          </w:p>
+        </w:tc>
+      </w:tr>
+      <w:tr>
+        <w:tc>
+          <w:tcPr>
+            <w:tcW w:w="1375" w:type="dxa"/>
+          </w:tcPr>
+          <w:p>
+            <w:r>
+              <w:t>03/0</w:t>
+            </w:r>
+            <w:r>
+              <w:t>2</w:t>
+            </w:r>
+            <w:r>
+              <w:t>/2024</w:t>
+            </w:r>
+          </w:p>
+        </w:tc>
+        <w:tc>
+          <w:tcPr>
+            <w:tcW w:w="1881" w:type="dxa"/>
+          </w:tcPr>
+          <w:p>
+            <w:r>
+              <w:t>Email</w:t>
+            </w:r>
+          </w:p>
+        </w:tc>
+        <w:tc>
+          <w:tcPr>
+            <w:tcW w:w="5760" w:type="dxa"/>
+          </w:tcPr>
+          <w:p>
+            <w:pPr>
+              <w:pStyle w:val="ListParagraph"/>
+              <w:numPr>
+                <w:ilvl w:val="0"/>
+                <w:numId w:val="5"/>
+              </w:numPr>
+            </w:pPr>
+            <w:r>
+              <w:t xml:space="preserve">Draft thesis design shared for </w:t>
+            </w:r>
+            <w:proofErr w:type="gramStart"/>
+            <w:r>
+              <w:t>review</w:t>
+            </w:r>
+            <w:proofErr w:type="gramEnd"/>
+          </w:p>
+          <w:p>
+            <w:pPr>
+              <w:pStyle w:val="ListParagraph"/>
+              <w:numPr>
+                <w:ilvl w:val="0"/>
+                <w:numId w:val="5"/>
+              </w:numPr>
+            </w:pPr>
+            <w:r>
+              <w:t xml:space="preserve">Feedback received </w:t>
+            </w:r>
+            <w:proofErr w:type="gramStart"/>
+            <w:r>
+              <w:t>4/02/2024</w:t>
+            </w:r>
+            <w:proofErr w:type="gramEnd"/>
+          </w:p>
+          <w:p>
+            <w:pPr>
+              <w:pStyle w:val="ListParagraph"/>
+              <w:numPr>
+                <w:ilvl w:val="0"/>
+                <w:numId w:val="5"/>
+              </w:numPr>
+            </w:pPr>
+            <w:r>
+              <w:t>Key feedback received:</w:t>
+            </w:r>
+          </w:p>
+          <w:p>
+            <w:pPr>
+              <w:pStyle w:val="ListParagraph"/>
+              <w:numPr>
+                <w:ilvl w:val="1"/>
+                <w:numId w:val="5"/>
+              </w:numPr>
+            </w:pPr>
+            <w:r>
+              <w:t xml:space="preserve">Described intended transmission model </w:t>
+            </w:r>
+            <w:r>
+              <w:t xml:space="preserve">in </w:t>
+            </w:r>
+            <w:proofErr w:type="gramStart"/>
+            <w:r>
+              <w:t>brief</w:t>
+            </w:r>
+            <w:proofErr w:type="gramEnd"/>
+          </w:p>
+          <w:p>
+            <w:pPr>
+              <w:pStyle w:val="ListParagraph"/>
+              <w:numPr>
+                <w:ilvl w:val="1"/>
+                <w:numId w:val="5"/>
+              </w:numPr>
+            </w:pPr>
+            <w:r>
+              <w:t>Cite and briefly describe original agent based model</w:t>
+            </w:r>
+          </w:p>
+        </w:tc>
+      </w:tr>
+      <w:tr>
+        <w:tc>
+          <w:tcPr>
+            <w:tcW w:w="1375" w:type="dxa"/>
+          </w:tcPr>
+          <w:p/>
+        </w:tc>
+        <w:tc>
+          <w:tcPr>
+            <w:tcW w:w="1881" w:type="dxa"/>
+          </w:tcPr>
+          <w:p/>
+        </w:tc>
+        <w:tc>
+          <w:tcPr>
+            <w:tcW w:w="5760" w:type="dxa"/>
+          </w:tcPr>
+          <w:p>
+            <w:pPr>
+              <w:pStyle w:val="ListParagraph"/>
+              <w:numPr>
+                <w:ilvl w:val="0"/>
+                <w:numId w:val="5"/>
+              </w:numPr>
+            </w:pPr>
+          </w:p>
+        </w:tc>
+      </w:tr>
+    </w:tbl>
+    <w:p/>
+    <w:p/>
+    <w:p>
+      <w:pPr>
+        <w:pStyle w:val="Heading2"/>
+      </w:pPr>
+      <w:r>
+        <w:t>Thesis Sessions and Milestones</w:t>
+      </w:r>
+    </w:p>
+    <w:p/>
+    <w:p>
+      <w:pPr>
+        <w:pStyle w:val="Heading3"/>
+      </w:pPr>
+      <w:r>
+        <w:lastRenderedPageBreak/>
+        <w:t>Draft Thesis Design</w:t>
+      </w:r>
+    </w:p>
+    <w:p>
+      <w:pPr>
+        <w:pStyle w:val="ListParagraph"/>
+        <w:numPr>
+          <w:ilvl w:val="0"/>
+          <w:numId w:val="3"/>
+        </w:numPr>
+      </w:pPr>
+      <w:r>
+        <w:t>Initial draft written up during the week of the 18</w:t>
+      </w:r>
+      <w:r>
+        <w:rPr>
+          <w:vertAlign w:val="superscript"/>
+        </w:rPr>
+        <w:t>th</w:t>
+      </w:r>
+      <w:r>
+        <w:t xml:space="preserve"> of December for submission for peer review feedback on December 23, 2023</w:t>
+      </w:r>
+    </w:p>
+    <w:p>
+      <w:pPr>
+        <w:pStyle w:val="ListParagraph"/>
+        <w:numPr>
+          <w:ilvl w:val="0"/>
+          <w:numId w:val="3"/>
+        </w:numPr>
+      </w:pPr>
+      <w:r>
+        <w:t>Draft submitted, feedback received and incorporated (8 Jan 2024)</w:t>
+      </w:r>
+    </w:p>
+    <w:p>
+      <w:pPr>
+        <w:pStyle w:val="ListParagraph"/>
+        <w:numPr>
+          <w:ilvl w:val="0"/>
+          <w:numId w:val="3"/>
+        </w:numPr>
+      </w:pPr>
+      <w:r>
+        <w:t>Based on 11 January discussion, further</w:t>
+      </w:r>
+      <w:r>
+        <w:t xml:space="preserve"> research on transmission modelling performed and incorporated into thesis design</w:t>
+      </w:r>
+      <w:r>
+        <w:t xml:space="preserve"> (week </w:t>
+      </w:r>
+      <w:r>
+        <w:t>22 Jan – 2 Feb)</w:t>
+      </w:r>
+    </w:p>
+    <w:p>
+      <w:pPr>
+        <w:pStyle w:val="ListParagraph"/>
+        <w:numPr>
+          <w:ilvl w:val="0"/>
+          <w:numId w:val="3"/>
+        </w:numPr>
+      </w:pPr>
+      <w:r>
+        <w:t xml:space="preserve">Updated Thesis design shared with Lester and </w:t>
+      </w:r>
+      <w:proofErr w:type="spellStart"/>
+      <w:r>
+        <w:t>Debraj</w:t>
+      </w:r>
+      <w:proofErr w:type="spellEnd"/>
+      <w:r>
+        <w:t xml:space="preserve"> Roy for </w:t>
+      </w:r>
+      <w:proofErr w:type="gramStart"/>
+      <w:r>
+        <w:t>review</w:t>
+      </w:r>
+      <w:proofErr w:type="gramEnd"/>
     </w:p>
     <w:sectPr>
       <w:pgSz w:w="11906" w:h="16838"/>
@@ -108,6 +665,119 @@
 <file path=word/numbering.xml><?xml version="1.0" encoding="utf-8"?>
 <w:numbering xmlns:wpc="http://schemas.microsoft.com/office/word/2010/wordprocessingCanvas" xmlns:cx="http://schemas.microsoft.com/office/drawing/2014/chartex" xmlns:cx1="http://schemas.microsoft.com/office/drawing/2015/9/8/chartex" xmlns:cx2="http://schemas.microsoft.com/office/drawing/2015/10/21/chartex" xmlns:cx3="http://schemas.microsoft.com/office/drawing/2016/5/9/chartex" xmlns:cx4="http://schemas.microsoft.com/office/drawing/2016/5/10/chartex" xmlns:cx5="http://schemas.microsoft.com/office/drawing/2016/5/11/chartex" xmlns:cx6="http://schemas.microsoft.com/office/drawing/2016/5/12/chartex" xmlns:cx7="http://schemas.microsoft.com/office/drawing/2016/5/13/chartex" xmlns:cx8="http://schemas.microsoft.com/office/drawing/2016/5/14/chartex" xmlns:mc="http://schemas.openxmlformats.org/markup-compatibility/2006" xmlns:aink="http://schemas.microsoft.com/office/drawing/2016/ink" xmlns:am3d="http://schemas.microsoft.com/office/drawing/2017/model3d" xmlns:o="urn:schemas-microsoft-com:office:office" xmlns:oel="http://schemas.microsoft.com/office/2019/extlst" xmlns:r="http://schemas.openxmlformats.org/officeDocument/2006/relationships" xmlns:m="http://schemas.openxmlformats.org/officeDocument/2006/math" xmlns:v="urn:schemas-microsoft-com:vml" xmlns:wp14="http://schemas.microsoft.com/office/word/2010/wordprocessingDrawing" xmlns:wp="http://schemas.openxmlformats.org/drawingml/2006/wordprocessingDrawing" xmlns:w10="urn:schemas-microsoft-com:office:word" xmlns:w="http://schemas.openxmlformats.org/wordprocessingml/2006/main" xmlns:w14="http://schemas.microsoft.com/office/word/2010/wordml" xmlns:w15="http://schemas.microsoft.com/office/word/2012/wordml" xmlns:w16cex="http://schemas.microsoft.com/office/word/2018/wordml/cex" xmlns:w16cid="http://schemas.microsoft.com/office/word/2016/wordml/cid" xmlns:w16="http://schemas.microsoft.com/office/word/2018/wordml" xmlns:w16sdtdh="http://schemas.microsoft.com/office/word/2020/wordml/sdtdatahash" xmlns:w16se="http://schemas.microsoft.com/office/word/2015/wordml/symex" xmlns:wpg="http://schemas.microsoft.com/office/word/2010/wordprocessingGroup" xmlns:wpi="http://schemas.microsoft.com/office/word/2010/wordprocessingInk" xmlns:wne="http://schemas.microsoft.com/office/word/2006/wordml" xmlns:wps="http://schemas.microsoft.com/office/word/2010/wordprocessingShape" mc:Ignorable="w14 w15 w16se w16cid w16 w16cex w16sdtdh wp14">
   <w:abstractNum w:abstractNumId="0" w15:restartNumberingAfterBreak="0">
+    <w:nsid w:val="081952A1"/>
+    <w:multiLevelType w:val="hybridMultilevel"/>
+    <w:tmpl w:val="67BC2F3A"/>
+    <w:lvl w:ilvl="0" w:tplc="08090001">
+      <w:start w:val="1"/>
+      <w:numFmt w:val="bullet"/>
+      <w:lvlText w:val=""/>
+      <w:lvlJc w:val="left"/>
+      <w:pPr>
+        <w:ind w:left="720" w:hanging="360"/>
+      </w:pPr>
+      <w:rPr>
+        <w:rFonts w:ascii="Symbol" w:hAnsi="Symbol" w:hint="default"/>
+      </w:rPr>
+    </w:lvl>
+    <w:lvl w:ilvl="1" w:tplc="08090003">
+      <w:start w:val="1"/>
+      <w:numFmt w:val="bullet"/>
+      <w:lvlText w:val="o"/>
+      <w:lvlJc w:val="left"/>
+      <w:pPr>
+        <w:ind w:left="1440" w:hanging="360"/>
+      </w:pPr>
+      <w:rPr>
+        <w:rFonts w:ascii="Courier New" w:hAnsi="Courier New" w:cs="Courier New" w:hint="default"/>
+      </w:rPr>
+    </w:lvl>
+    <w:lvl w:ilvl="2" w:tplc="08090005" w:tentative="1">
+      <w:start w:val="1"/>
+      <w:numFmt w:val="bullet"/>
+      <w:lvlText w:val=""/>
+      <w:lvlJc w:val="left"/>
+      <w:pPr>
+        <w:ind w:left="2160" w:hanging="360"/>
+      </w:pPr>
+      <w:rPr>
+        <w:rFonts w:ascii="Wingdings" w:hAnsi="Wingdings" w:hint="default"/>
+      </w:rPr>
+    </w:lvl>
+    <w:lvl w:ilvl="3" w:tplc="08090001" w:tentative="1">
+      <w:start w:val="1"/>
+      <w:numFmt w:val="bullet"/>
+      <w:lvlText w:val=""/>
+      <w:lvlJc w:val="left"/>
+      <w:pPr>
+        <w:ind w:left="2880" w:hanging="360"/>
+      </w:pPr>
+      <w:rPr>
+        <w:rFonts w:ascii="Symbol" w:hAnsi="Symbol" w:hint="default"/>
+      </w:rPr>
+    </w:lvl>
+    <w:lvl w:ilvl="4" w:tplc="08090003" w:tentative="1">
+      <w:start w:val="1"/>
+      <w:numFmt w:val="bullet"/>
+      <w:lvlText w:val="o"/>
+      <w:lvlJc w:val="left"/>
+      <w:pPr>
+        <w:ind w:left="3600" w:hanging="360"/>
+      </w:pPr>
+      <w:rPr>
+        <w:rFonts w:ascii="Courier New" w:hAnsi="Courier New" w:cs="Courier New" w:hint="default"/>
+      </w:rPr>
+    </w:lvl>
+    <w:lvl w:ilvl="5" w:tplc="08090005" w:tentative="1">
+      <w:start w:val="1"/>
+      <w:numFmt w:val="bullet"/>
+      <w:lvlText w:val=""/>
+      <w:lvlJc w:val="left"/>
+      <w:pPr>
+        <w:ind w:left="4320" w:hanging="360"/>
+      </w:pPr>
+      <w:rPr>
+        <w:rFonts w:ascii="Wingdings" w:hAnsi="Wingdings" w:hint="default"/>
+      </w:rPr>
+    </w:lvl>
+    <w:lvl w:ilvl="6" w:tplc="08090001" w:tentative="1">
+      <w:start w:val="1"/>
+      <w:numFmt w:val="bullet"/>
+      <w:lvlText w:val=""/>
+      <w:lvlJc w:val="left"/>
+      <w:pPr>
+        <w:ind w:left="5040" w:hanging="360"/>
+      </w:pPr>
+      <w:rPr>
+        <w:rFonts w:ascii="Symbol" w:hAnsi="Symbol" w:hint="default"/>
+      </w:rPr>
+    </w:lvl>
+    <w:lvl w:ilvl="7" w:tplc="08090003" w:tentative="1">
+      <w:start w:val="1"/>
+      <w:numFmt w:val="bullet"/>
+      <w:lvlText w:val="o"/>
+      <w:lvlJc w:val="left"/>
+      <w:pPr>
+        <w:ind w:left="5760" w:hanging="360"/>
+      </w:pPr>
+      <w:rPr>
+        <w:rFonts w:ascii="Courier New" w:hAnsi="Courier New" w:cs="Courier New" w:hint="default"/>
+      </w:rPr>
+    </w:lvl>
+    <w:lvl w:ilvl="8" w:tplc="08090005" w:tentative="1">
+      <w:start w:val="1"/>
+      <w:numFmt w:val="bullet"/>
+      <w:lvlText w:val=""/>
+      <w:lvlJc w:val="left"/>
+      <w:pPr>
+        <w:ind w:left="6480" w:hanging="360"/>
+      </w:pPr>
+      <w:rPr>
+        <w:rFonts w:ascii="Wingdings" w:hAnsi="Wingdings" w:hint="default"/>
+      </w:rPr>
+    </w:lvl>
+  </w:abstractNum>
+  <w:abstractNum w:abstractNumId="1" w15:restartNumberingAfterBreak="0">
     <w:nsid w:val="13B116D7"/>
     <w:multiLevelType w:val="hybridMultilevel"/>
     <w:tmpl w:val="C66A59C6"/>
@@ -220,8 +890,359 @@
       </w:rPr>
     </w:lvl>
   </w:abstractNum>
+  <w:abstractNum w:abstractNumId="2" w15:restartNumberingAfterBreak="0">
+    <w:nsid w:val="15116269"/>
+    <w:multiLevelType w:val="hybridMultilevel"/>
+    <w:tmpl w:val="1F427B88"/>
+    <w:lvl w:ilvl="0" w:tplc="08090001">
+      <w:start w:val="1"/>
+      <w:numFmt w:val="bullet"/>
+      <w:lvlText w:val=""/>
+      <w:lvlJc w:val="left"/>
+      <w:pPr>
+        <w:ind w:left="720" w:hanging="360"/>
+      </w:pPr>
+      <w:rPr>
+        <w:rFonts w:ascii="Symbol" w:hAnsi="Symbol" w:hint="default"/>
+      </w:rPr>
+    </w:lvl>
+    <w:lvl w:ilvl="1" w:tplc="08090003">
+      <w:start w:val="1"/>
+      <w:numFmt w:val="bullet"/>
+      <w:lvlText w:val="o"/>
+      <w:lvlJc w:val="left"/>
+      <w:pPr>
+        <w:ind w:left="1440" w:hanging="360"/>
+      </w:pPr>
+      <w:rPr>
+        <w:rFonts w:ascii="Courier New" w:hAnsi="Courier New" w:cs="Courier New" w:hint="default"/>
+      </w:rPr>
+    </w:lvl>
+    <w:lvl w:ilvl="2" w:tplc="08090005" w:tentative="1">
+      <w:start w:val="1"/>
+      <w:numFmt w:val="bullet"/>
+      <w:lvlText w:val=""/>
+      <w:lvlJc w:val="left"/>
+      <w:pPr>
+        <w:ind w:left="2160" w:hanging="360"/>
+      </w:pPr>
+      <w:rPr>
+        <w:rFonts w:ascii="Wingdings" w:hAnsi="Wingdings" w:hint="default"/>
+      </w:rPr>
+    </w:lvl>
+    <w:lvl w:ilvl="3" w:tplc="08090001" w:tentative="1">
+      <w:start w:val="1"/>
+      <w:numFmt w:val="bullet"/>
+      <w:lvlText w:val=""/>
+      <w:lvlJc w:val="left"/>
+      <w:pPr>
+        <w:ind w:left="2880" w:hanging="360"/>
+      </w:pPr>
+      <w:rPr>
+        <w:rFonts w:ascii="Symbol" w:hAnsi="Symbol" w:hint="default"/>
+      </w:rPr>
+    </w:lvl>
+    <w:lvl w:ilvl="4" w:tplc="08090003" w:tentative="1">
+      <w:start w:val="1"/>
+      <w:numFmt w:val="bullet"/>
+      <w:lvlText w:val="o"/>
+      <w:lvlJc w:val="left"/>
+      <w:pPr>
+        <w:ind w:left="3600" w:hanging="360"/>
+      </w:pPr>
+      <w:rPr>
+        <w:rFonts w:ascii="Courier New" w:hAnsi="Courier New" w:cs="Courier New" w:hint="default"/>
+      </w:rPr>
+    </w:lvl>
+    <w:lvl w:ilvl="5" w:tplc="08090005" w:tentative="1">
+      <w:start w:val="1"/>
+      <w:numFmt w:val="bullet"/>
+      <w:lvlText w:val=""/>
+      <w:lvlJc w:val="left"/>
+      <w:pPr>
+        <w:ind w:left="4320" w:hanging="360"/>
+      </w:pPr>
+      <w:rPr>
+        <w:rFonts w:ascii="Wingdings" w:hAnsi="Wingdings" w:hint="default"/>
+      </w:rPr>
+    </w:lvl>
+    <w:lvl w:ilvl="6" w:tplc="08090001" w:tentative="1">
+      <w:start w:val="1"/>
+      <w:numFmt w:val="bullet"/>
+      <w:lvlText w:val=""/>
+      <w:lvlJc w:val="left"/>
+      <w:pPr>
+        <w:ind w:left="5040" w:hanging="360"/>
+      </w:pPr>
+      <w:rPr>
+        <w:rFonts w:ascii="Symbol" w:hAnsi="Symbol" w:hint="default"/>
+      </w:rPr>
+    </w:lvl>
+    <w:lvl w:ilvl="7" w:tplc="08090003" w:tentative="1">
+      <w:start w:val="1"/>
+      <w:numFmt w:val="bullet"/>
+      <w:lvlText w:val="o"/>
+      <w:lvlJc w:val="left"/>
+      <w:pPr>
+        <w:ind w:left="5760" w:hanging="360"/>
+      </w:pPr>
+      <w:rPr>
+        <w:rFonts w:ascii="Courier New" w:hAnsi="Courier New" w:cs="Courier New" w:hint="default"/>
+      </w:rPr>
+    </w:lvl>
+    <w:lvl w:ilvl="8" w:tplc="08090005" w:tentative="1">
+      <w:start w:val="1"/>
+      <w:numFmt w:val="bullet"/>
+      <w:lvlText w:val=""/>
+      <w:lvlJc w:val="left"/>
+      <w:pPr>
+        <w:ind w:left="6480" w:hanging="360"/>
+      </w:pPr>
+      <w:rPr>
+        <w:rFonts w:ascii="Wingdings" w:hAnsi="Wingdings" w:hint="default"/>
+      </w:rPr>
+    </w:lvl>
+  </w:abstractNum>
+  <w:abstractNum w:abstractNumId="3" w15:restartNumberingAfterBreak="0">
+    <w:nsid w:val="286D2680"/>
+    <w:multiLevelType w:val="hybridMultilevel"/>
+    <w:tmpl w:val="6690F92C"/>
+    <w:lvl w:ilvl="0" w:tplc="08090001">
+      <w:start w:val="1"/>
+      <w:numFmt w:val="bullet"/>
+      <w:lvlText w:val=""/>
+      <w:lvlJc w:val="left"/>
+      <w:pPr>
+        <w:ind w:left="720" w:hanging="360"/>
+      </w:pPr>
+      <w:rPr>
+        <w:rFonts w:ascii="Symbol" w:hAnsi="Symbol" w:hint="default"/>
+      </w:rPr>
+    </w:lvl>
+    <w:lvl w:ilvl="1" w:tplc="08090003" w:tentative="1">
+      <w:start w:val="1"/>
+      <w:numFmt w:val="bullet"/>
+      <w:lvlText w:val="o"/>
+      <w:lvlJc w:val="left"/>
+      <w:pPr>
+        <w:ind w:left="1440" w:hanging="360"/>
+      </w:pPr>
+      <w:rPr>
+        <w:rFonts w:ascii="Courier New" w:hAnsi="Courier New" w:cs="Courier New" w:hint="default"/>
+      </w:rPr>
+    </w:lvl>
+    <w:lvl w:ilvl="2" w:tplc="08090005" w:tentative="1">
+      <w:start w:val="1"/>
+      <w:numFmt w:val="bullet"/>
+      <w:lvlText w:val=""/>
+      <w:lvlJc w:val="left"/>
+      <w:pPr>
+        <w:ind w:left="2160" w:hanging="360"/>
+      </w:pPr>
+      <w:rPr>
+        <w:rFonts w:ascii="Wingdings" w:hAnsi="Wingdings" w:hint="default"/>
+      </w:rPr>
+    </w:lvl>
+    <w:lvl w:ilvl="3" w:tplc="08090001" w:tentative="1">
+      <w:start w:val="1"/>
+      <w:numFmt w:val="bullet"/>
+      <w:lvlText w:val=""/>
+      <w:lvlJc w:val="left"/>
+      <w:pPr>
+        <w:ind w:left="2880" w:hanging="360"/>
+      </w:pPr>
+      <w:rPr>
+        <w:rFonts w:ascii="Symbol" w:hAnsi="Symbol" w:hint="default"/>
+      </w:rPr>
+    </w:lvl>
+    <w:lvl w:ilvl="4" w:tplc="08090003" w:tentative="1">
+      <w:start w:val="1"/>
+      <w:numFmt w:val="bullet"/>
+      <w:lvlText w:val="o"/>
+      <w:lvlJc w:val="left"/>
+      <w:pPr>
+        <w:ind w:left="3600" w:hanging="360"/>
+      </w:pPr>
+      <w:rPr>
+        <w:rFonts w:ascii="Courier New" w:hAnsi="Courier New" w:cs="Courier New" w:hint="default"/>
+      </w:rPr>
+    </w:lvl>
+    <w:lvl w:ilvl="5" w:tplc="08090005" w:tentative="1">
+      <w:start w:val="1"/>
+      <w:numFmt w:val="bullet"/>
+      <w:lvlText w:val=""/>
+      <w:lvlJc w:val="left"/>
+      <w:pPr>
+        <w:ind w:left="4320" w:hanging="360"/>
+      </w:pPr>
+      <w:rPr>
+        <w:rFonts w:ascii="Wingdings" w:hAnsi="Wingdings" w:hint="default"/>
+      </w:rPr>
+    </w:lvl>
+    <w:lvl w:ilvl="6" w:tplc="08090001" w:tentative="1">
+      <w:start w:val="1"/>
+      <w:numFmt w:val="bullet"/>
+      <w:lvlText w:val=""/>
+      <w:lvlJc w:val="left"/>
+      <w:pPr>
+        <w:ind w:left="5040" w:hanging="360"/>
+      </w:pPr>
+      <w:rPr>
+        <w:rFonts w:ascii="Symbol" w:hAnsi="Symbol" w:hint="default"/>
+      </w:rPr>
+    </w:lvl>
+    <w:lvl w:ilvl="7" w:tplc="08090003" w:tentative="1">
+      <w:start w:val="1"/>
+      <w:numFmt w:val="bullet"/>
+      <w:lvlText w:val="o"/>
+      <w:lvlJc w:val="left"/>
+      <w:pPr>
+        <w:ind w:left="5760" w:hanging="360"/>
+      </w:pPr>
+      <w:rPr>
+        <w:rFonts w:ascii="Courier New" w:hAnsi="Courier New" w:cs="Courier New" w:hint="default"/>
+      </w:rPr>
+    </w:lvl>
+    <w:lvl w:ilvl="8" w:tplc="08090005" w:tentative="1">
+      <w:start w:val="1"/>
+      <w:numFmt w:val="bullet"/>
+      <w:lvlText w:val=""/>
+      <w:lvlJc w:val="left"/>
+      <w:pPr>
+        <w:ind w:left="6480" w:hanging="360"/>
+      </w:pPr>
+      <w:rPr>
+        <w:rFonts w:ascii="Wingdings" w:hAnsi="Wingdings" w:hint="default"/>
+      </w:rPr>
+    </w:lvl>
+  </w:abstractNum>
+  <w:abstractNum w:abstractNumId="4" w15:restartNumberingAfterBreak="0">
+    <w:nsid w:val="29945301"/>
+    <w:multiLevelType w:val="hybridMultilevel"/>
+    <w:tmpl w:val="02D29952"/>
+    <w:lvl w:ilvl="0" w:tplc="08090001">
+      <w:start w:val="1"/>
+      <w:numFmt w:val="bullet"/>
+      <w:lvlText w:val=""/>
+      <w:lvlJc w:val="left"/>
+      <w:pPr>
+        <w:ind w:left="720" w:hanging="360"/>
+      </w:pPr>
+      <w:rPr>
+        <w:rFonts w:ascii="Symbol" w:hAnsi="Symbol" w:hint="default"/>
+      </w:rPr>
+    </w:lvl>
+    <w:lvl w:ilvl="1" w:tplc="08090003" w:tentative="1">
+      <w:start w:val="1"/>
+      <w:numFmt w:val="bullet"/>
+      <w:lvlText w:val="o"/>
+      <w:lvlJc w:val="left"/>
+      <w:pPr>
+        <w:ind w:left="1440" w:hanging="360"/>
+      </w:pPr>
+      <w:rPr>
+        <w:rFonts w:ascii="Courier New" w:hAnsi="Courier New" w:cs="Courier New" w:hint="default"/>
+      </w:rPr>
+    </w:lvl>
+    <w:lvl w:ilvl="2" w:tplc="08090005" w:tentative="1">
+      <w:start w:val="1"/>
+      <w:numFmt w:val="bullet"/>
+      <w:lvlText w:val=""/>
+      <w:lvlJc w:val="left"/>
+      <w:pPr>
+        <w:ind w:left="2160" w:hanging="360"/>
+      </w:pPr>
+      <w:rPr>
+        <w:rFonts w:ascii="Wingdings" w:hAnsi="Wingdings" w:hint="default"/>
+      </w:rPr>
+    </w:lvl>
+    <w:lvl w:ilvl="3" w:tplc="08090001" w:tentative="1">
+      <w:start w:val="1"/>
+      <w:numFmt w:val="bullet"/>
+      <w:lvlText w:val=""/>
+      <w:lvlJc w:val="left"/>
+      <w:pPr>
+        <w:ind w:left="2880" w:hanging="360"/>
+      </w:pPr>
+      <w:rPr>
+        <w:rFonts w:ascii="Symbol" w:hAnsi="Symbol" w:hint="default"/>
+      </w:rPr>
+    </w:lvl>
+    <w:lvl w:ilvl="4" w:tplc="08090003" w:tentative="1">
+      <w:start w:val="1"/>
+      <w:numFmt w:val="bullet"/>
+      <w:lvlText w:val="o"/>
+      <w:lvlJc w:val="left"/>
+      <w:pPr>
+        <w:ind w:left="3600" w:hanging="360"/>
+      </w:pPr>
+      <w:rPr>
+        <w:rFonts w:ascii="Courier New" w:hAnsi="Courier New" w:cs="Courier New" w:hint="default"/>
+      </w:rPr>
+    </w:lvl>
+    <w:lvl w:ilvl="5" w:tplc="08090005" w:tentative="1">
+      <w:start w:val="1"/>
+      <w:numFmt w:val="bullet"/>
+      <w:lvlText w:val=""/>
+      <w:lvlJc w:val="left"/>
+      <w:pPr>
+        <w:ind w:left="4320" w:hanging="360"/>
+      </w:pPr>
+      <w:rPr>
+        <w:rFonts w:ascii="Wingdings" w:hAnsi="Wingdings" w:hint="default"/>
+      </w:rPr>
+    </w:lvl>
+    <w:lvl w:ilvl="6" w:tplc="08090001" w:tentative="1">
+      <w:start w:val="1"/>
+      <w:numFmt w:val="bullet"/>
+      <w:lvlText w:val=""/>
+      <w:lvlJc w:val="left"/>
+      <w:pPr>
+        <w:ind w:left="5040" w:hanging="360"/>
+      </w:pPr>
+      <w:rPr>
+        <w:rFonts w:ascii="Symbol" w:hAnsi="Symbol" w:hint="default"/>
+      </w:rPr>
+    </w:lvl>
+    <w:lvl w:ilvl="7" w:tplc="08090003" w:tentative="1">
+      <w:start w:val="1"/>
+      <w:numFmt w:val="bullet"/>
+      <w:lvlText w:val="o"/>
+      <w:lvlJc w:val="left"/>
+      <w:pPr>
+        <w:ind w:left="5760" w:hanging="360"/>
+      </w:pPr>
+      <w:rPr>
+        <w:rFonts w:ascii="Courier New" w:hAnsi="Courier New" w:cs="Courier New" w:hint="default"/>
+      </w:rPr>
+    </w:lvl>
+    <w:lvl w:ilvl="8" w:tplc="08090005" w:tentative="1">
+      <w:start w:val="1"/>
+      <w:numFmt w:val="bullet"/>
+      <w:lvlText w:val=""/>
+      <w:lvlJc w:val="left"/>
+      <w:pPr>
+        <w:ind w:left="6480" w:hanging="360"/>
+      </w:pPr>
+      <w:rPr>
+        <w:rFonts w:ascii="Wingdings" w:hAnsi="Wingdings" w:hint="default"/>
+      </w:rPr>
+    </w:lvl>
+  </w:abstractNum>
   <w:num w:numId="1" w16cid:durableId="865367431">
+    <w:abstractNumId w:val="1"/>
+  </w:num>
+  <w:num w:numId="2" w16cid:durableId="472527471">
     <w:abstractNumId w:val="0"/>
+  </w:num>
+  <w:num w:numId="3" w16cid:durableId="71631272">
+    <w:abstractNumId w:val="3"/>
+  </w:num>
+  <w:num w:numId="4" w16cid:durableId="1915700075">
+    <w:abstractNumId w:val="4"/>
+  </w:num>
+  <w:num w:numId="5" w16cid:durableId="1035230241">
+    <w:abstractNumId w:val="2"/>
   </w:num>
 </w:numbering>
 </file>
@@ -669,6 +1690,26 @@
       <w:szCs w:val="26"/>
     </w:rPr>
   </w:style>
+  <w:style w:type="paragraph" w:styleId="Heading3">
+    <w:name w:val="heading 3"/>
+    <w:basedOn w:val="Normal"/>
+    <w:next w:val="Normal"/>
+    <w:link w:val="Heading3Char"/>
+    <w:uiPriority w:val="9"/>
+    <w:unhideWhenUsed/>
+    <w:qFormat/>
+    <w:rsid w:val="0010634C"/>
+    <w:pPr>
+      <w:keepNext/>
+      <w:keepLines/>
+      <w:spacing w:before="40"/>
+      <w:outlineLvl w:val="2"/>
+    </w:pPr>
+    <w:rPr>
+      <w:rFonts w:asciiTheme="majorHAnsi" w:eastAsiaTheme="majorEastAsia" w:hAnsiTheme="majorHAnsi" w:cstheme="majorBidi"/>
+      <w:color w:val="1F3763" w:themeColor="accent1" w:themeShade="7F"/>
+    </w:rPr>
+  </w:style>
   <w:style w:type="character" w:default="1" w:styleId="DefaultParagraphFont">
     <w:name w:val="Default Paragraph Font"/>
     <w:uiPriority w:val="1"/>
@@ -734,6 +1775,34 @@
       <w:ind w:left="720"/>
       <w:contextualSpacing/>
     </w:pPr>
+  </w:style>
+  <w:style w:type="table" w:styleId="TableGrid">
+    <w:name w:val="Table Grid"/>
+    <w:basedOn w:val="TableNormal"/>
+    <w:uiPriority w:val="39"/>
+    <w:rsid w:val="008F0C03"/>
+    <w:tblPr>
+      <w:tblBorders>
+        <w:top w:val="single" w:sz="4" w:space="0" w:color="auto"/>
+        <w:left w:val="single" w:sz="4" w:space="0" w:color="auto"/>
+        <w:bottom w:val="single" w:sz="4" w:space="0" w:color="auto"/>
+        <w:right w:val="single" w:sz="4" w:space="0" w:color="auto"/>
+        <w:insideH w:val="single" w:sz="4" w:space="0" w:color="auto"/>
+        <w:insideV w:val="single" w:sz="4" w:space="0" w:color="auto"/>
+      </w:tblBorders>
+    </w:tblPr>
+  </w:style>
+  <w:style w:type="character" w:customStyle="1" w:styleId="Heading3Char">
+    <w:name w:val="Heading 3 Char"/>
+    <w:basedOn w:val="DefaultParagraphFont"/>
+    <w:link w:val="Heading3"/>
+    <w:uiPriority w:val="9"/>
+    <w:rsid w:val="0010634C"/>
+    <w:rPr>
+      <w:rFonts w:asciiTheme="majorHAnsi" w:eastAsiaTheme="majorEastAsia" w:hAnsiTheme="majorHAnsi" w:cstheme="majorBidi"/>
+      <w:color w:val="1F3763" w:themeColor="accent1" w:themeShade="7F"/>
+      <w:lang w:val="en-GB"/>
+    </w:rPr>
   </w:style>
 </w:styles>
 </file>

</xml_diff>